<commit_message>
addad outlane for parser
</commit_message>
<xml_diff>
--- a/CompilerRR/cpib_HS-2016_Team10_ZB-V1.docx
+++ b/CompilerRR/cpib_HS-2016_Team10_ZB-V1.docx
@@ -4,7 +4,7 @@
   <w:body>
     <w:p>
       <w:pPr>
-        <w:pStyle w:val="Heading1"/>
+        <w:pStyle w:val="berschrift1"/>
         <w:jc w:val="center"/>
       </w:pPr>
       <w:r>
@@ -21,7 +21,7 @@
     </w:p>
     <w:p>
       <w:pPr>
-        <w:pStyle w:val="Heading1"/>
+        <w:pStyle w:val="berschrift1"/>
       </w:pPr>
       <w:r>
         <w:t>Einleitung</w:t>
@@ -29,7 +29,7 @@
     </w:p>
     <w:p>
       <w:pPr>
-        <w:pStyle w:val="Heading2"/>
+        <w:pStyle w:val="berschrift2"/>
       </w:pPr>
       <w:r>
         <w:t>Switch-Case</w:t>
@@ -97,7 +97,7 @@
                         <w:txbxContent>
                           <w:p>
                             <w:pPr>
-                              <w:pStyle w:val="NoSpacing"/>
+                              <w:pStyle w:val="KeinLeerraum"/>
                               <w:rPr>
                                 <w:lang w:val="en-US"/>
                               </w:rPr>
@@ -106,12 +106,24 @@
                               <w:rPr>
                                 <w:lang w:val="en-US"/>
                               </w:rPr>
-                              <w:t>program SwitchCase(in n:int32, out f:int32, in b:bool, out r:bool)</w:t>
+                              <w:t>program SwitchCase(in n:int32, out f:int32, in b:bool, out r:</w:t>
+                            </w:r>
+                            <w:r>
+                              <w:rPr>
+                                <w:lang w:val="en-US"/>
+                              </w:rPr>
+                              <w:t>int32</w:t>
+                            </w:r>
+                            <w:r>
+                              <w:rPr>
+                                <w:lang w:val="en-US"/>
+                              </w:rPr>
+                              <w:t>)</w:t>
                             </w:r>
                           </w:p>
                           <w:p>
                             <w:pPr>
-                              <w:pStyle w:val="NoSpacing"/>
+                              <w:pStyle w:val="KeinLeerraum"/>
                               <w:rPr>
                                 <w:lang w:val="en-US"/>
                               </w:rPr>
@@ -125,7 +137,7 @@
                           </w:p>
                           <w:p>
                             <w:pPr>
-                              <w:pStyle w:val="NoSpacing"/>
+                              <w:pStyle w:val="KeinLeerraum"/>
                               <w:rPr>
                                 <w:lang w:val="en-US"/>
                               </w:rPr>
@@ -134,12 +146,24 @@
                               <w:rPr>
                                 <w:lang w:val="en-US"/>
                               </w:rPr>
-                              <w:t>fun switchInt(n:int32) returns var res:int32</w:t>
+                              <w:t>fun switchInt</w:t>
+                            </w:r>
+                            <w:r>
+                              <w:rPr>
+                                <w:lang w:val="en-US"/>
+                              </w:rPr>
+                              <w:t>Fun</w:t>
+                            </w:r>
+                            <w:r>
+                              <w:rPr>
+                                <w:lang w:val="en-US"/>
+                              </w:rPr>
+                              <w:t>(n:int32) returns var res:int32</w:t>
                             </w:r>
                           </w:p>
                           <w:p>
                             <w:pPr>
-                              <w:pStyle w:val="NoSpacing"/>
+                              <w:pStyle w:val="KeinLeerraum"/>
                               <w:rPr>
                                 <w:lang w:val="en-US"/>
                               </w:rPr>
@@ -153,7 +177,7 @@
                           </w:p>
                           <w:p>
                             <w:pPr>
-                              <w:pStyle w:val="NoSpacing"/>
+                              <w:pStyle w:val="KeinLeerraum"/>
                               <w:rPr>
                                 <w:lang w:val="en-US"/>
                               </w:rPr>
@@ -167,7 +191,7 @@
                           </w:p>
                           <w:p>
                             <w:pPr>
-                              <w:pStyle w:val="NoSpacing"/>
+                              <w:pStyle w:val="KeinLeerraum"/>
                               <w:rPr>
                                 <w:lang w:val="en-US"/>
                               </w:rPr>
@@ -176,12 +200,12 @@
                               <w:rPr>
                                 <w:lang w:val="en-US"/>
                               </w:rPr>
-                              <w:t xml:space="preserve">      switchInt32(n)</w:t>
+                              <w:t xml:space="preserve">      switch n</w:t>
                             </w:r>
                           </w:p>
                           <w:p>
                             <w:pPr>
-                              <w:pStyle w:val="NoSpacing"/>
+                              <w:pStyle w:val="KeinLeerraum"/>
                               <w:rPr>
                                 <w:lang w:val="en-US"/>
                               </w:rPr>
@@ -195,7 +219,7 @@
                           </w:p>
                           <w:p>
                             <w:pPr>
-                              <w:pStyle w:val="NoSpacing"/>
+                              <w:pStyle w:val="KeinLeerraum"/>
                               <w:rPr>
                                 <w:lang w:val="en-US"/>
                               </w:rPr>
@@ -204,12 +228,13 @@
                               <w:rPr>
                                 <w:lang w:val="en-US"/>
                               </w:rPr>
-                              <w:t xml:space="preserve">        case 2 : res := n * n;</w:t>
+                              <w:tab/>
+                              <w:t xml:space="preserve">        res := n - n</w:t>
                             </w:r>
                           </w:p>
                           <w:p>
                             <w:pPr>
-                              <w:pStyle w:val="NoSpacing"/>
+                              <w:pStyle w:val="KeinLeerraum"/>
                               <w:rPr>
                                 <w:lang w:val="en-US"/>
                               </w:rPr>
@@ -218,12 +243,12 @@
                               <w:rPr>
                                 <w:lang w:val="en-US"/>
                               </w:rPr>
-                              <w:t xml:space="preserve">        case 3 : res := n * n + n;</w:t>
+                              <w:t xml:space="preserve">        case 2 : res := n * n</w:t>
                             </w:r>
                           </w:p>
                           <w:p>
                             <w:pPr>
-                              <w:pStyle w:val="NoSpacing"/>
+                              <w:pStyle w:val="KeinLeerraum"/>
                               <w:rPr>
                                 <w:lang w:val="en-US"/>
                               </w:rPr>
@@ -232,12 +257,18 @@
                               <w:rPr>
                                 <w:lang w:val="en-US"/>
                               </w:rPr>
-                              <w:t xml:space="preserve">        casedefault : ; </w:t>
+                              <w:t xml:space="preserve">  </w:t>
+                            </w:r>
+                            <w:r>
+                              <w:rPr>
+                                <w:lang w:val="en-US"/>
+                              </w:rPr>
+                              <w:t xml:space="preserve">      case 3 : res := n * n + n</w:t>
                             </w:r>
                           </w:p>
                           <w:p>
                             <w:pPr>
-                              <w:pStyle w:val="NoSpacing"/>
+                              <w:pStyle w:val="KeinLeerraum"/>
                               <w:rPr>
                                 <w:lang w:val="en-US"/>
                               </w:rPr>
@@ -246,12 +277,12 @@
                               <w:rPr>
                                 <w:lang w:val="en-US"/>
                               </w:rPr>
-                              <w:t xml:space="preserve">      endswitch</w:t>
+                              <w:t xml:space="preserve">        casedefault : </w:t>
                             </w:r>
                           </w:p>
                           <w:p>
                             <w:pPr>
-                              <w:pStyle w:val="NoSpacing"/>
+                              <w:pStyle w:val="KeinLeerraum"/>
                               <w:rPr>
                                 <w:lang w:val="en-US"/>
                               </w:rPr>
@@ -260,20 +291,26 @@
                               <w:rPr>
                                 <w:lang w:val="en-US"/>
                               </w:rPr>
-                              <w:t xml:space="preserve">    endfun;</w:t>
+                              <w:t xml:space="preserve">      endswitch</w:t>
                             </w:r>
                           </w:p>
                           <w:p>
                             <w:pPr>
-                              <w:pStyle w:val="NoSpacing"/>
+                              <w:pStyle w:val="KeinLeerraum"/>
                               <w:rPr>
                                 <w:lang w:val="en-US"/>
                               </w:rPr>
                             </w:pPr>
+                            <w:r>
+                              <w:rPr>
+                                <w:lang w:val="en-US"/>
+                              </w:rPr>
+                              <w:t xml:space="preserve">    endfun;</w:t>
+                            </w:r>
                           </w:p>
                           <w:p>
                             <w:pPr>
-                              <w:pStyle w:val="NoSpacing"/>
+                              <w:pStyle w:val="KeinLeerraum"/>
                               <w:rPr>
                                 <w:lang w:val="en-US"/>
                               </w:rPr>
@@ -282,12 +319,12 @@
                               <w:rPr>
                                 <w:lang w:val="en-US"/>
                               </w:rPr>
-                              <w:t xml:space="preserve">    fun switchBool(n:bool) returns var res:int32</w:t>
+                              <w:t>do</w:t>
                             </w:r>
                           </w:p>
                           <w:p>
                             <w:pPr>
-                              <w:pStyle w:val="NoSpacing"/>
+                              <w:pStyle w:val="KeinLeerraum"/>
                               <w:rPr>
                                 <w:lang w:val="en-US"/>
                               </w:rPr>
@@ -296,138 +333,26 @@
                               <w:rPr>
                                 <w:lang w:val="en-US"/>
                               </w:rPr>
-                              <w:t xml:space="preserve">    do</w:t>
+                              <w:t xml:space="preserve">    f init := switchInt(n)</w:t>
                             </w:r>
                           </w:p>
                           <w:p>
                             <w:pPr>
-                              <w:pStyle w:val="NoSpacing"/>
-                              <w:rPr>
-                                <w:lang w:val="en-US"/>
-                              </w:rPr>
+                              <w:pStyle w:val="KeinLeerraum"/>
                             </w:pPr>
                             <w:r>
                               <w:rPr>
                                 <w:lang w:val="en-US"/>
                               </w:rPr>
-                              <w:t xml:space="preserve">      res init := 0;</w:t>
+                              <w:t xml:space="preserve">    </w:t>
+                            </w:r>
+                            <w:r>
+                              <w:t>r init := swicthBool(r)</w:t>
                             </w:r>
                           </w:p>
                           <w:p>
                             <w:pPr>
-                              <w:pStyle w:val="NoSpacing"/>
-                              <w:rPr>
-                                <w:lang w:val="en-US"/>
-                              </w:rPr>
-                            </w:pPr>
-                            <w:r>
-                              <w:rPr>
-                                <w:lang w:val="en-US"/>
-                              </w:rPr>
-                              <w:t xml:space="preserve">      switchBool(n)</w:t>
-                            </w:r>
-                          </w:p>
-                          <w:p>
-                            <w:pPr>
-                              <w:pStyle w:val="NoSpacing"/>
-                              <w:rPr>
-                                <w:lang w:val="en-US"/>
-                              </w:rPr>
-                            </w:pPr>
-                            <w:r>
-                              <w:rPr>
-                                <w:lang w:val="en-US"/>
-                              </w:rPr>
-                              <w:t xml:space="preserve">        case true : res := 10 - 5;</w:t>
-                            </w:r>
-                          </w:p>
-                          <w:p>
-                            <w:pPr>
-                              <w:pStyle w:val="NoSpacing"/>
-                              <w:rPr>
-                                <w:lang w:val="en-US"/>
-                              </w:rPr>
-                            </w:pPr>
-                            <w:r>
-                              <w:rPr>
-                                <w:lang w:val="en-US"/>
-                              </w:rPr>
-                              <w:t xml:space="preserve">        case false : res := 10 * 5;</w:t>
-                            </w:r>
-                          </w:p>
-                          <w:p>
-                            <w:pPr>
-                              <w:pStyle w:val="NoSpacing"/>
-                              <w:rPr>
-                                <w:lang w:val="en-US"/>
-                              </w:rPr>
-                            </w:pPr>
-                            <w:r>
-                              <w:rPr>
-                                <w:lang w:val="en-US"/>
-                              </w:rPr>
-                              <w:t xml:space="preserve">      endswitch</w:t>
-                            </w:r>
-                          </w:p>
-                          <w:p>
-                            <w:pPr>
-                              <w:pStyle w:val="NoSpacing"/>
-                              <w:rPr>
-                                <w:lang w:val="en-US"/>
-                              </w:rPr>
-                            </w:pPr>
-                            <w:r>
-                              <w:rPr>
-                                <w:lang w:val="en-US"/>
-                              </w:rPr>
-                              <w:t xml:space="preserve">    endfun;</w:t>
-                            </w:r>
-                          </w:p>
-                          <w:p>
-                            <w:pPr>
-                              <w:pStyle w:val="NoSpacing"/>
-                              <w:rPr>
-                                <w:lang w:val="en-US"/>
-                              </w:rPr>
-                            </w:pPr>
-                            <w:r>
-                              <w:rPr>
-                                <w:lang w:val="en-US"/>
-                              </w:rPr>
-                              <w:t>do</w:t>
-                            </w:r>
-                          </w:p>
-                          <w:p>
-                            <w:pPr>
-                              <w:pStyle w:val="NoSpacing"/>
-                              <w:rPr>
-                                <w:lang w:val="en-US"/>
-                              </w:rPr>
-                            </w:pPr>
-                            <w:r>
-                              <w:rPr>
-                                <w:lang w:val="en-US"/>
-                              </w:rPr>
-                              <w:t xml:space="preserve">    f init := switchInt(n)</w:t>
-                            </w:r>
-                          </w:p>
-                          <w:p>
-                            <w:pPr>
-                              <w:pStyle w:val="NoSpacing"/>
-                            </w:pPr>
-                            <w:r>
-                              <w:rPr>
-                                <w:lang w:val="en-US"/>
-                              </w:rPr>
-                              <w:t xml:space="preserve">    </w:t>
-                            </w:r>
-                            <w:r>
-                              <w:t>r init := swicthBool(r)</w:t>
-                            </w:r>
-                          </w:p>
-                          <w:p>
-                            <w:pPr>
-                              <w:pStyle w:val="NoSpacing"/>
+                              <w:pStyle w:val="KeinLeerraum"/>
                               <w:rPr>
                                 <w:lang w:val="en-US"/>
                               </w:rPr>
@@ -464,7 +389,7 @@
                   <w:txbxContent>
                     <w:p>
                       <w:pPr>
-                        <w:pStyle w:val="NoSpacing"/>
+                        <w:pStyle w:val="KeinLeerraum"/>
                         <w:rPr>
                           <w:lang w:val="en-US"/>
                         </w:rPr>
@@ -473,12 +398,24 @@
                         <w:rPr>
                           <w:lang w:val="en-US"/>
                         </w:rPr>
-                        <w:t>program SwitchCase(in n:int32, out f:int32, in b:bool, out r:bool)</w:t>
+                        <w:t>program SwitchCase(in n:int32, out f:int32, in b:bool, out r:</w:t>
+                      </w:r>
+                      <w:r>
+                        <w:rPr>
+                          <w:lang w:val="en-US"/>
+                        </w:rPr>
+                        <w:t>int32</w:t>
+                      </w:r>
+                      <w:r>
+                        <w:rPr>
+                          <w:lang w:val="en-US"/>
+                        </w:rPr>
+                        <w:t>)</w:t>
                       </w:r>
                     </w:p>
                     <w:p>
                       <w:pPr>
-                        <w:pStyle w:val="NoSpacing"/>
+                        <w:pStyle w:val="KeinLeerraum"/>
                         <w:rPr>
                           <w:lang w:val="en-US"/>
                         </w:rPr>
@@ -492,7 +429,7 @@
                     </w:p>
                     <w:p>
                       <w:pPr>
-                        <w:pStyle w:val="NoSpacing"/>
+                        <w:pStyle w:val="KeinLeerraum"/>
                         <w:rPr>
                           <w:lang w:val="en-US"/>
                         </w:rPr>
@@ -501,12 +438,24 @@
                         <w:rPr>
                           <w:lang w:val="en-US"/>
                         </w:rPr>
-                        <w:t>fun switchInt(n:int32) returns var res:int32</w:t>
+                        <w:t>fun switchInt</w:t>
+                      </w:r>
+                      <w:r>
+                        <w:rPr>
+                          <w:lang w:val="en-US"/>
+                        </w:rPr>
+                        <w:t>Fun</w:t>
+                      </w:r>
+                      <w:r>
+                        <w:rPr>
+                          <w:lang w:val="en-US"/>
+                        </w:rPr>
+                        <w:t>(n:int32) returns var res:int32</w:t>
                       </w:r>
                     </w:p>
                     <w:p>
                       <w:pPr>
-                        <w:pStyle w:val="NoSpacing"/>
+                        <w:pStyle w:val="KeinLeerraum"/>
                         <w:rPr>
                           <w:lang w:val="en-US"/>
                         </w:rPr>
@@ -520,7 +469,7 @@
                     </w:p>
                     <w:p>
                       <w:pPr>
-                        <w:pStyle w:val="NoSpacing"/>
+                        <w:pStyle w:val="KeinLeerraum"/>
                         <w:rPr>
                           <w:lang w:val="en-US"/>
                         </w:rPr>
@@ -534,7 +483,7 @@
                     </w:p>
                     <w:p>
                       <w:pPr>
-                        <w:pStyle w:val="NoSpacing"/>
+                        <w:pStyle w:val="KeinLeerraum"/>
                         <w:rPr>
                           <w:lang w:val="en-US"/>
                         </w:rPr>
@@ -543,12 +492,12 @@
                         <w:rPr>
                           <w:lang w:val="en-US"/>
                         </w:rPr>
-                        <w:t xml:space="preserve">      switchInt32(n)</w:t>
+                        <w:t xml:space="preserve">      switch n</w:t>
                       </w:r>
                     </w:p>
                     <w:p>
                       <w:pPr>
-                        <w:pStyle w:val="NoSpacing"/>
+                        <w:pStyle w:val="KeinLeerraum"/>
                         <w:rPr>
                           <w:lang w:val="en-US"/>
                         </w:rPr>
@@ -562,7 +511,7 @@
                     </w:p>
                     <w:p>
                       <w:pPr>
-                        <w:pStyle w:val="NoSpacing"/>
+                        <w:pStyle w:val="KeinLeerraum"/>
                         <w:rPr>
                           <w:lang w:val="en-US"/>
                         </w:rPr>
@@ -571,12 +520,13 @@
                         <w:rPr>
                           <w:lang w:val="en-US"/>
                         </w:rPr>
-                        <w:t xml:space="preserve">        case 2 : res := n * n;</w:t>
+                        <w:tab/>
+                        <w:t xml:space="preserve">        res := n - n</w:t>
                       </w:r>
                     </w:p>
                     <w:p>
                       <w:pPr>
-                        <w:pStyle w:val="NoSpacing"/>
+                        <w:pStyle w:val="KeinLeerraum"/>
                         <w:rPr>
                           <w:lang w:val="en-US"/>
                         </w:rPr>
@@ -585,12 +535,12 @@
                         <w:rPr>
                           <w:lang w:val="en-US"/>
                         </w:rPr>
-                        <w:t xml:space="preserve">        case 3 : res := n * n + n;</w:t>
+                        <w:t xml:space="preserve">        case 2 : res := n * n</w:t>
                       </w:r>
                     </w:p>
                     <w:p>
                       <w:pPr>
-                        <w:pStyle w:val="NoSpacing"/>
+                        <w:pStyle w:val="KeinLeerraum"/>
                         <w:rPr>
                           <w:lang w:val="en-US"/>
                         </w:rPr>
@@ -599,12 +549,18 @@
                         <w:rPr>
                           <w:lang w:val="en-US"/>
                         </w:rPr>
-                        <w:t xml:space="preserve">        casedefault : ; </w:t>
+                        <w:t xml:space="preserve">  </w:t>
+                      </w:r>
+                      <w:r>
+                        <w:rPr>
+                          <w:lang w:val="en-US"/>
+                        </w:rPr>
+                        <w:t xml:space="preserve">      case 3 : res := n * n + n</w:t>
                       </w:r>
                     </w:p>
                     <w:p>
                       <w:pPr>
-                        <w:pStyle w:val="NoSpacing"/>
+                        <w:pStyle w:val="KeinLeerraum"/>
                         <w:rPr>
                           <w:lang w:val="en-US"/>
                         </w:rPr>
@@ -613,12 +569,12 @@
                         <w:rPr>
                           <w:lang w:val="en-US"/>
                         </w:rPr>
-                        <w:t xml:space="preserve">      endswitch</w:t>
+                        <w:t xml:space="preserve">        casedefault : </w:t>
                       </w:r>
                     </w:p>
                     <w:p>
                       <w:pPr>
-                        <w:pStyle w:val="NoSpacing"/>
+                        <w:pStyle w:val="KeinLeerraum"/>
                         <w:rPr>
                           <w:lang w:val="en-US"/>
                         </w:rPr>
@@ -627,20 +583,26 @@
                         <w:rPr>
                           <w:lang w:val="en-US"/>
                         </w:rPr>
-                        <w:t xml:space="preserve">    endfun;</w:t>
+                        <w:t xml:space="preserve">      endswitch</w:t>
                       </w:r>
                     </w:p>
                     <w:p>
                       <w:pPr>
-                        <w:pStyle w:val="NoSpacing"/>
+                        <w:pStyle w:val="KeinLeerraum"/>
                         <w:rPr>
                           <w:lang w:val="en-US"/>
                         </w:rPr>
                       </w:pPr>
+                      <w:r>
+                        <w:rPr>
+                          <w:lang w:val="en-US"/>
+                        </w:rPr>
+                        <w:t xml:space="preserve">    endfun;</w:t>
+                      </w:r>
                     </w:p>
                     <w:p>
                       <w:pPr>
-                        <w:pStyle w:val="NoSpacing"/>
+                        <w:pStyle w:val="KeinLeerraum"/>
                         <w:rPr>
                           <w:lang w:val="en-US"/>
                         </w:rPr>
@@ -649,12 +611,12 @@
                         <w:rPr>
                           <w:lang w:val="en-US"/>
                         </w:rPr>
-                        <w:t xml:space="preserve">    fun switchBool(n:bool) returns var res:int32</w:t>
+                        <w:t>do</w:t>
                       </w:r>
                     </w:p>
                     <w:p>
                       <w:pPr>
-                        <w:pStyle w:val="NoSpacing"/>
+                        <w:pStyle w:val="KeinLeerraum"/>
                         <w:rPr>
                           <w:lang w:val="en-US"/>
                         </w:rPr>
@@ -663,138 +625,26 @@
                         <w:rPr>
                           <w:lang w:val="en-US"/>
                         </w:rPr>
-                        <w:t xml:space="preserve">    do</w:t>
+                        <w:t xml:space="preserve">    f init := switchInt(n)</w:t>
                       </w:r>
                     </w:p>
                     <w:p>
                       <w:pPr>
-                        <w:pStyle w:val="NoSpacing"/>
-                        <w:rPr>
-                          <w:lang w:val="en-US"/>
-                        </w:rPr>
+                        <w:pStyle w:val="KeinLeerraum"/>
                       </w:pPr>
                       <w:r>
                         <w:rPr>
                           <w:lang w:val="en-US"/>
                         </w:rPr>
-                        <w:t xml:space="preserve">      res init := 0;</w:t>
+                        <w:t xml:space="preserve">    </w:t>
+                      </w:r>
+                      <w:r>
+                        <w:t>r init := swicthBool(r)</w:t>
                       </w:r>
                     </w:p>
                     <w:p>
                       <w:pPr>
-                        <w:pStyle w:val="NoSpacing"/>
-                        <w:rPr>
-                          <w:lang w:val="en-US"/>
-                        </w:rPr>
-                      </w:pPr>
-                      <w:r>
-                        <w:rPr>
-                          <w:lang w:val="en-US"/>
-                        </w:rPr>
-                        <w:t xml:space="preserve">      switchBool(n)</w:t>
-                      </w:r>
-                    </w:p>
-                    <w:p>
-                      <w:pPr>
-                        <w:pStyle w:val="NoSpacing"/>
-                        <w:rPr>
-                          <w:lang w:val="en-US"/>
-                        </w:rPr>
-                      </w:pPr>
-                      <w:r>
-                        <w:rPr>
-                          <w:lang w:val="en-US"/>
-                        </w:rPr>
-                        <w:t xml:space="preserve">        case true : res := 10 - 5;</w:t>
-                      </w:r>
-                    </w:p>
-                    <w:p>
-                      <w:pPr>
-                        <w:pStyle w:val="NoSpacing"/>
-                        <w:rPr>
-                          <w:lang w:val="en-US"/>
-                        </w:rPr>
-                      </w:pPr>
-                      <w:r>
-                        <w:rPr>
-                          <w:lang w:val="en-US"/>
-                        </w:rPr>
-                        <w:t xml:space="preserve">        case false : res := 10 * 5;</w:t>
-                      </w:r>
-                    </w:p>
-                    <w:p>
-                      <w:pPr>
-                        <w:pStyle w:val="NoSpacing"/>
-                        <w:rPr>
-                          <w:lang w:val="en-US"/>
-                        </w:rPr>
-                      </w:pPr>
-                      <w:r>
-                        <w:rPr>
-                          <w:lang w:val="en-US"/>
-                        </w:rPr>
-                        <w:t xml:space="preserve">      endswitch</w:t>
-                      </w:r>
-                    </w:p>
-                    <w:p>
-                      <w:pPr>
-                        <w:pStyle w:val="NoSpacing"/>
-                        <w:rPr>
-                          <w:lang w:val="en-US"/>
-                        </w:rPr>
-                      </w:pPr>
-                      <w:r>
-                        <w:rPr>
-                          <w:lang w:val="en-US"/>
-                        </w:rPr>
-                        <w:t xml:space="preserve">    endfun;</w:t>
-                      </w:r>
-                    </w:p>
-                    <w:p>
-                      <w:pPr>
-                        <w:pStyle w:val="NoSpacing"/>
-                        <w:rPr>
-                          <w:lang w:val="en-US"/>
-                        </w:rPr>
-                      </w:pPr>
-                      <w:r>
-                        <w:rPr>
-                          <w:lang w:val="en-US"/>
-                        </w:rPr>
-                        <w:t>do</w:t>
-                      </w:r>
-                    </w:p>
-                    <w:p>
-                      <w:pPr>
-                        <w:pStyle w:val="NoSpacing"/>
-                        <w:rPr>
-                          <w:lang w:val="en-US"/>
-                        </w:rPr>
-                      </w:pPr>
-                      <w:r>
-                        <w:rPr>
-                          <w:lang w:val="en-US"/>
-                        </w:rPr>
-                        <w:t xml:space="preserve">    f init := switchInt(n)</w:t>
-                      </w:r>
-                    </w:p>
-                    <w:p>
-                      <w:pPr>
-                        <w:pStyle w:val="NoSpacing"/>
-                      </w:pPr>
-                      <w:r>
-                        <w:rPr>
-                          <w:lang w:val="en-US"/>
-                        </w:rPr>
-                        <w:t xml:space="preserve">    </w:t>
-                      </w:r>
-                      <w:r>
-                        <w:t>r init := swicthBool(r)</w:t>
-                      </w:r>
-                    </w:p>
-                    <w:p>
-                      <w:pPr>
-                        <w:pStyle w:val="NoSpacing"/>
+                        <w:pStyle w:val="KeinLeerraum"/>
                         <w:rPr>
                           <w:lang w:val="en-US"/>
                         </w:rPr>
@@ -822,15 +672,9 @@
     <w:p/>
     <w:p/>
     <w:p/>
-    <w:p/>
-    <w:p/>
-    <w:p/>
-    <w:p/>
-    <w:p/>
-    <w:p/>
-    <w:p>
-      <w:pPr>
-        <w:pStyle w:val="Heading2"/>
+    <w:p>
+      <w:pPr>
+        <w:pStyle w:val="berschrift2"/>
       </w:pPr>
       <w:r>
         <w:t>Lexikalische Erweiterung</w:t>
@@ -843,7 +687,7 @@
     </w:p>
     <w:tbl>
       <w:tblPr>
-        <w:tblStyle w:val="TableGrid"/>
+        <w:tblStyle w:val="Tabellenraster"/>
         <w:tblW w:w="0" w:type="auto"/>
         <w:tblLook w:val="04A0" w:firstRow="1" w:lastRow="0" w:firstColumn="1" w:lastColumn="0" w:noHBand="0" w:noVBand="1"/>
       </w:tblPr>
@@ -880,7 +724,7 @@
           </w:tcPr>
           <w:p>
             <w:r>
-              <w:t>switchInt32</w:t>
+              <w:t>switch</w:t>
             </w:r>
           </w:p>
         </w:tc>
@@ -891,28 +735,6 @@
           <w:p>
             <w:r>
               <w:t>SWITCHINT32</w:t>
-            </w:r>
-          </w:p>
-        </w:tc>
-      </w:tr>
-      <w:tr>
-        <w:tc>
-          <w:tcPr>
-            <w:tcW w:w="4531" w:type="dxa"/>
-          </w:tcPr>
-          <w:p>
-            <w:r>
-              <w:t>switchBool</w:t>
-            </w:r>
-          </w:p>
-        </w:tc>
-        <w:tc>
-          <w:tcPr>
-            <w:tcW w:w="4531" w:type="dxa"/>
-          </w:tcPr>
-          <w:p>
-            <w:r>
-              <w:t>SWITCHBOOL</w:t>
             </w:r>
           </w:p>
         </w:tc>
@@ -988,13 +810,17 @@
       </w:tr>
     </w:tbl>
     <w:p/>
+    <w:p>
+      <w:r>
+        <w:br w:type="page"/>
+      </w:r>
+    </w:p>
     <w:p/>
     <w:p>
       <w:pPr>
-        <w:pStyle w:val="Heading2"/>
-      </w:pPr>
-      <w:r>
-        <w:lastRenderedPageBreak/>
+        <w:pStyle w:val="berschrift2"/>
+      </w:pPr>
+      <w:r>
         <w:t>Grammatikalische Erweiterung</w:t>
       </w:r>
     </w:p>
@@ -1004,23 +830,14 @@
       </w:r>
       <w:r>
         <w:tab/>
-        <w:t xml:space="preserve">::= </w:t>
-      </w:r>
-      <w:r>
-        <w:t>SKIP</w:t>
+        <w:t>::= SKIP</w:t>
       </w:r>
     </w:p>
     <w:p>
       <w:pPr>
         <w:ind w:firstLine="708"/>
-        <w:rPr>
-          <w:lang w:val="en-US"/>
-        </w:rPr>
-      </w:pPr>
-      <w:r>
-        <w:rPr>
-          <w:lang w:val="en-US"/>
-        </w:rPr>
+      </w:pPr>
+      <w:r>
         <w:t>| expr BECOMES expr</w:t>
       </w:r>
     </w:p>
@@ -1105,11 +922,83 @@
         <w:rPr>
           <w:lang w:val="en-US"/>
         </w:rPr>
-        <w:t xml:space="preserve">| SWITCHINT32 param </w:t>
-      </w:r>
-      <w:r>
-        <w:rPr>
-          <w:sz w:val="20"/>
+        <w:t>| SWITCH</w:t>
+      </w:r>
+      <w:r>
+        <w:rPr>
+          <w:lang w:val="en-US"/>
+        </w:rPr>
+        <w:t xml:space="preserve"> </w:t>
+      </w:r>
+      <w:r>
+        <w:rPr>
+          <w:lang w:val="en-US"/>
+        </w:rPr>
+        <w:t xml:space="preserve"> </w:t>
+      </w:r>
+      <w:r>
+        <w:rPr>
+          <w:lang w:val="en-US"/>
+        </w:rPr>
+        <w:t>IDENT</w:t>
+      </w:r>
+      <w:r>
+        <w:rPr>
+          <w:lang w:val="en-US"/>
+        </w:rPr>
+        <w:tab/>
+      </w:r>
+      <w:r>
+        <w:rPr>
+          <w:lang w:val="en-US"/>
+        </w:rPr>
+        <w:tab/>
+        <w:t>//typeident</w:t>
+      </w:r>
+    </w:p>
+    <w:p>
+      <w:pPr>
+        <w:ind w:left="708" w:firstLine="708"/>
+        <w:rPr>
+          <w:lang w:val="en-US"/>
+        </w:rPr>
+      </w:pPr>
+      <w:r>
+        <w:rPr>
+          <w:lang w:val="en-US"/>
+        </w:rPr>
+        <w:t xml:space="preserve">CASE </w:t>
+      </w:r>
+      <w:r>
+        <w:rPr>
+          <w:color w:val="FF0000"/>
+          <w:lang w:val="en-US"/>
+        </w:rPr>
+        <w:t>LITERAL</w:t>
+      </w:r>
+      <w:r>
+        <w:rPr>
+          <w:color w:val="FF0000"/>
+          <w:lang w:val="en-US"/>
+        </w:rPr>
+        <w:t xml:space="preserve"> </w:t>
+      </w:r>
+      <w:r>
+        <w:rPr>
+          <w:lang w:val="en-US"/>
+        </w:rPr>
+        <w:t>COLON cpsCmd</w:t>
+      </w:r>
+    </w:p>
+    <w:p>
+      <w:pPr>
+        <w:ind w:left="708" w:firstLine="708"/>
+        <w:rPr>
+          <w:lang w:val="en-US"/>
+        </w:rPr>
+      </w:pPr>
+      <w:r>
+        <w:rPr>
           <w:lang w:val="en-US"/>
         </w:rPr>
         <w:t>[</w:t>
@@ -1125,37 +1014,72 @@
           <w:color w:val="FF0000"/>
           <w:lang w:val="en-US"/>
         </w:rPr>
-        <w:t xml:space="preserve">factor </w:t>
-      </w:r>
-      <w:r>
-        <w:rPr>
-          <w:lang w:val="en-US"/>
-        </w:rPr>
-        <w:t xml:space="preserve">COLON expr SEMICOLON}] CASEDEFAULT COLON </w:t>
-      </w:r>
-      <w:r>
-        <w:rPr>
-          <w:lang w:val="en-US"/>
-        </w:rPr>
-        <w:t>[</w:t>
-      </w:r>
-      <w:r>
-        <w:rPr>
-          <w:lang w:val="en-US"/>
-        </w:rPr>
-        <w:t>expr</w:t>
-      </w:r>
-      <w:r>
-        <w:rPr>
-          <w:lang w:val="en-US"/>
-        </w:rPr>
-        <w:t>]</w:t>
-      </w:r>
-      <w:r>
-        <w:rPr>
-          <w:lang w:val="en-US"/>
-        </w:rPr>
-        <w:t xml:space="preserve"> SEMICOLON ENDSWITCH</w:t>
+        <w:t>LITERAL</w:t>
+      </w:r>
+      <w:r>
+        <w:rPr>
+          <w:color w:val="FF0000"/>
+          <w:lang w:val="en-US"/>
+        </w:rPr>
+        <w:t xml:space="preserve"> </w:t>
+      </w:r>
+      <w:r>
+        <w:rPr>
+          <w:lang w:val="en-US"/>
+        </w:rPr>
+        <w:t xml:space="preserve">COLON </w:t>
+      </w:r>
+      <w:r>
+        <w:rPr>
+          <w:lang w:val="en-US"/>
+        </w:rPr>
+        <w:t>cpsCmd}]</w:t>
+      </w:r>
+      <w:r>
+        <w:rPr>
+          <w:lang w:val="en-US"/>
+        </w:rPr>
+        <w:t xml:space="preserve"> </w:t>
+      </w:r>
+    </w:p>
+    <w:p>
+      <w:pPr>
+        <w:ind w:left="708" w:firstLine="708"/>
+        <w:rPr>
+          <w:lang w:val="en-US"/>
+        </w:rPr>
+      </w:pPr>
+      <w:r>
+        <w:rPr>
+          <w:lang w:val="en-US"/>
+        </w:rPr>
+        <w:t xml:space="preserve">CASEDEFAULT COLON </w:t>
+      </w:r>
+      <w:r>
+        <w:rPr>
+          <w:lang w:val="en-US"/>
+        </w:rPr>
+        <w:t>cpsCmd</w:t>
+      </w:r>
+      <w:r>
+        <w:rPr>
+          <w:lang w:val="en-US"/>
+        </w:rPr>
+        <w:t xml:space="preserve"> </w:t>
+      </w:r>
+    </w:p>
+    <w:p>
+      <w:pPr>
+        <w:ind w:firstLine="708"/>
+        <w:rPr>
+          <w:lang w:val="en-US"/>
+        </w:rPr>
+      </w:pPr>
+      <w:r>
+        <w:rPr>
+          <w:lang w:val="en-US"/>
+        </w:rPr>
+        <w:t>ENDSWITCH</w:t>
       </w:r>
     </w:p>
     <w:p>
@@ -1350,6 +1274,7 @@
     <w:lsdException w:name="HTML Sample" w:semiHidden="1" w:unhideWhenUsed="1"/>
     <w:lsdException w:name="HTML Typewriter" w:semiHidden="1" w:unhideWhenUsed="1"/>
     <w:lsdException w:name="HTML Variable" w:semiHidden="1" w:unhideWhenUsed="1"/>
+    <w:lsdException w:name="Normal Table" w:semiHidden="1" w:unhideWhenUsed="1"/>
     <w:lsdException w:name="annotation subject" w:semiHidden="1" w:unhideWhenUsed="1"/>
     <w:lsdException w:name="No List" w:semiHidden="1" w:unhideWhenUsed="1"/>
     <w:lsdException w:name="Outline List 1" w:semiHidden="1" w:unhideWhenUsed="1"/>
@@ -1396,8 +1321,10 @@
     <w:lsdException w:name="Table Subtle 2" w:semiHidden="1" w:unhideWhenUsed="1"/>
     <w:lsdException w:name="Table Web 1" w:semiHidden="1" w:unhideWhenUsed="1"/>
     <w:lsdException w:name="Table Web 2" w:semiHidden="1" w:unhideWhenUsed="1"/>
+    <w:lsdException w:name="Table Web 3" w:semiHidden="1" w:unhideWhenUsed="1"/>
     <w:lsdException w:name="Balloon Text" w:semiHidden="1" w:unhideWhenUsed="1"/>
     <w:lsdException w:name="Table Grid" w:uiPriority="39"/>
+    <w:lsdException w:name="Table Theme" w:semiHidden="1" w:unhideWhenUsed="1"/>
     <w:lsdException w:name="Placeholder Text" w:semiHidden="1"/>
     <w:lsdException w:name="No Spacing" w:uiPriority="1" w:qFormat="1"/>
     <w:lsdException w:name="Light Shading" w:uiPriority="60"/>
@@ -1615,15 +1542,15 @@
     <w:lsdException w:name="List Table 7 Colorful Accent 6" w:uiPriority="52"/>
     <w:lsdException w:name="Mention" w:semiHidden="1" w:unhideWhenUsed="1"/>
   </w:latentStyles>
-  <w:style w:type="paragraph" w:default="1" w:styleId="Normal">
+  <w:style w:type="paragraph" w:default="1" w:styleId="Standard">
     <w:name w:val="Normal"/>
     <w:qFormat/>
   </w:style>
-  <w:style w:type="paragraph" w:styleId="Heading1">
+  <w:style w:type="paragraph" w:styleId="berschrift1">
     <w:name w:val="heading 1"/>
-    <w:basedOn w:val="Normal"/>
-    <w:next w:val="Normal"/>
-    <w:link w:val="Heading1Char"/>
+    <w:basedOn w:val="Standard"/>
+    <w:next w:val="Standard"/>
+    <w:link w:val="berschrift1Zchn"/>
     <w:uiPriority w:val="9"/>
     <w:qFormat/>
     <w:rsid w:val="00504DDA"/>
@@ -1640,11 +1567,11 @@
       <w:szCs w:val="32"/>
     </w:rPr>
   </w:style>
-  <w:style w:type="paragraph" w:styleId="Heading2">
+  <w:style w:type="paragraph" w:styleId="berschrift2">
     <w:name w:val="heading 2"/>
-    <w:basedOn w:val="Normal"/>
-    <w:next w:val="Normal"/>
-    <w:link w:val="Heading2Char"/>
+    <w:basedOn w:val="Standard"/>
+    <w:next w:val="Standard"/>
+    <w:link w:val="berschrift2Zchn"/>
     <w:uiPriority w:val="9"/>
     <w:unhideWhenUsed/>
     <w:qFormat/>
@@ -1662,13 +1589,13 @@
       <w:szCs w:val="26"/>
     </w:rPr>
   </w:style>
-  <w:style w:type="character" w:default="1" w:styleId="DefaultParagraphFont">
+  <w:style w:type="character" w:default="1" w:styleId="Absatz-Standardschriftart">
     <w:name w:val="Default Paragraph Font"/>
     <w:uiPriority w:val="1"/>
     <w:semiHidden/>
     <w:unhideWhenUsed/>
   </w:style>
-  <w:style w:type="table" w:default="1" w:styleId="TableNormal">
+  <w:style w:type="table" w:default="1" w:styleId="NormaleTabelle">
     <w:name w:val="Normal Table"/>
     <w:uiPriority w:val="99"/>
     <w:semiHidden/>
@@ -1683,16 +1610,16 @@
       </w:tblCellMar>
     </w:tblPr>
   </w:style>
-  <w:style w:type="numbering" w:default="1" w:styleId="NoList">
+  <w:style w:type="numbering" w:default="1" w:styleId="KeineListe">
     <w:name w:val="No List"/>
     <w:uiPriority w:val="99"/>
     <w:semiHidden/>
     <w:unhideWhenUsed/>
   </w:style>
-  <w:style w:type="paragraph" w:styleId="Header">
+  <w:style w:type="paragraph" w:styleId="Kopfzeile">
     <w:name w:val="header"/>
-    <w:basedOn w:val="Normal"/>
-    <w:link w:val="HeaderChar"/>
+    <w:basedOn w:val="Standard"/>
+    <w:link w:val="KopfzeileZchn"/>
     <w:uiPriority w:val="99"/>
     <w:unhideWhenUsed/>
     <w:rsid w:val="00504DDA"/>
@@ -1704,17 +1631,17 @@
       <w:spacing w:after="0" w:line="240" w:lineRule="auto"/>
     </w:pPr>
   </w:style>
-  <w:style w:type="character" w:customStyle="1" w:styleId="HeaderChar">
-    <w:name w:val="Header Char"/>
-    <w:basedOn w:val="DefaultParagraphFont"/>
-    <w:link w:val="Header"/>
+  <w:style w:type="character" w:customStyle="1" w:styleId="KopfzeileZchn">
+    <w:name w:val="Kopfzeile Zchn"/>
+    <w:basedOn w:val="Absatz-Standardschriftart"/>
+    <w:link w:val="Kopfzeile"/>
     <w:uiPriority w:val="99"/>
     <w:rsid w:val="00504DDA"/>
   </w:style>
-  <w:style w:type="paragraph" w:styleId="Footer">
+  <w:style w:type="paragraph" w:styleId="Fuzeile">
     <w:name w:val="footer"/>
-    <w:basedOn w:val="Normal"/>
-    <w:link w:val="FooterChar"/>
+    <w:basedOn w:val="Standard"/>
+    <w:link w:val="FuzeileZchn"/>
     <w:uiPriority w:val="99"/>
     <w:unhideWhenUsed/>
     <w:rsid w:val="00504DDA"/>
@@ -1726,18 +1653,18 @@
       <w:spacing w:after="0" w:line="240" w:lineRule="auto"/>
     </w:pPr>
   </w:style>
-  <w:style w:type="character" w:customStyle="1" w:styleId="FooterChar">
-    <w:name w:val="Footer Char"/>
-    <w:basedOn w:val="DefaultParagraphFont"/>
-    <w:link w:val="Footer"/>
+  <w:style w:type="character" w:customStyle="1" w:styleId="FuzeileZchn">
+    <w:name w:val="Fußzeile Zchn"/>
+    <w:basedOn w:val="Absatz-Standardschriftart"/>
+    <w:link w:val="Fuzeile"/>
     <w:uiPriority w:val="99"/>
     <w:rsid w:val="00504DDA"/>
   </w:style>
-  <w:style w:type="paragraph" w:styleId="Title">
+  <w:style w:type="paragraph" w:styleId="Titel">
     <w:name w:val="Title"/>
-    <w:basedOn w:val="Normal"/>
-    <w:next w:val="Normal"/>
-    <w:link w:val="TitleChar"/>
+    <w:basedOn w:val="Standard"/>
+    <w:next w:val="Standard"/>
+    <w:link w:val="TitelZchn"/>
     <w:uiPriority w:val="10"/>
     <w:qFormat/>
     <w:rsid w:val="00504DDA"/>
@@ -1753,10 +1680,10 @@
       <w:szCs w:val="56"/>
     </w:rPr>
   </w:style>
-  <w:style w:type="character" w:customStyle="1" w:styleId="TitleChar">
-    <w:name w:val="Title Char"/>
-    <w:basedOn w:val="DefaultParagraphFont"/>
-    <w:link w:val="Title"/>
+  <w:style w:type="character" w:customStyle="1" w:styleId="TitelZchn">
+    <w:name w:val="Titel Zchn"/>
+    <w:basedOn w:val="Absatz-Standardschriftart"/>
+    <w:link w:val="Titel"/>
     <w:uiPriority w:val="10"/>
     <w:rsid w:val="00504DDA"/>
     <w:rPr>
@@ -1767,10 +1694,10 @@
       <w:szCs w:val="56"/>
     </w:rPr>
   </w:style>
-  <w:style w:type="character" w:customStyle="1" w:styleId="Heading1Char">
-    <w:name w:val="Heading 1 Char"/>
-    <w:basedOn w:val="DefaultParagraphFont"/>
-    <w:link w:val="Heading1"/>
+  <w:style w:type="character" w:customStyle="1" w:styleId="berschrift1Zchn">
+    <w:name w:val="Überschrift 1 Zchn"/>
+    <w:basedOn w:val="Absatz-Standardschriftart"/>
+    <w:link w:val="berschrift1"/>
     <w:uiPriority w:val="9"/>
     <w:rsid w:val="00504DDA"/>
     <w:rPr>
@@ -1780,10 +1707,10 @@
       <w:szCs w:val="32"/>
     </w:rPr>
   </w:style>
-  <w:style w:type="character" w:customStyle="1" w:styleId="Heading2Char">
-    <w:name w:val="Heading 2 Char"/>
-    <w:basedOn w:val="DefaultParagraphFont"/>
-    <w:link w:val="Heading2"/>
+  <w:style w:type="character" w:customStyle="1" w:styleId="berschrift2Zchn">
+    <w:name w:val="Überschrift 2 Zchn"/>
+    <w:basedOn w:val="Absatz-Standardschriftart"/>
+    <w:link w:val="berschrift2"/>
     <w:uiPriority w:val="9"/>
     <w:rsid w:val="00504DDA"/>
     <w:rPr>
@@ -1793,9 +1720,9 @@
       <w:szCs w:val="26"/>
     </w:rPr>
   </w:style>
-  <w:style w:type="character" w:styleId="CommentReference">
+  <w:style w:type="character" w:styleId="Kommentarzeichen">
     <w:name w:val="annotation reference"/>
-    <w:basedOn w:val="DefaultParagraphFont"/>
+    <w:basedOn w:val="Absatz-Standardschriftart"/>
     <w:uiPriority w:val="99"/>
     <w:semiHidden/>
     <w:unhideWhenUsed/>
@@ -1805,10 +1732,10 @@
       <w:szCs w:val="16"/>
     </w:rPr>
   </w:style>
-  <w:style w:type="paragraph" w:styleId="CommentText">
+  <w:style w:type="paragraph" w:styleId="Kommentartext">
     <w:name w:val="annotation text"/>
-    <w:basedOn w:val="Normal"/>
-    <w:link w:val="CommentTextChar"/>
+    <w:basedOn w:val="Standard"/>
+    <w:link w:val="KommentartextZchn"/>
     <w:uiPriority w:val="99"/>
     <w:semiHidden/>
     <w:unhideWhenUsed/>
@@ -1821,10 +1748,10 @@
       <w:szCs w:val="20"/>
     </w:rPr>
   </w:style>
-  <w:style w:type="character" w:customStyle="1" w:styleId="CommentTextChar">
-    <w:name w:val="Comment Text Char"/>
-    <w:basedOn w:val="DefaultParagraphFont"/>
-    <w:link w:val="CommentText"/>
+  <w:style w:type="character" w:customStyle="1" w:styleId="KommentartextZchn">
+    <w:name w:val="Kommentartext Zchn"/>
+    <w:basedOn w:val="Absatz-Standardschriftart"/>
+    <w:link w:val="Kommentartext"/>
     <w:uiPriority w:val="99"/>
     <w:semiHidden/>
     <w:rsid w:val="00D129B8"/>
@@ -1833,11 +1760,11 @@
       <w:szCs w:val="20"/>
     </w:rPr>
   </w:style>
-  <w:style w:type="paragraph" w:styleId="CommentSubject">
+  <w:style w:type="paragraph" w:styleId="Kommentarthema">
     <w:name w:val="annotation subject"/>
-    <w:basedOn w:val="CommentText"/>
-    <w:next w:val="CommentText"/>
-    <w:link w:val="CommentSubjectChar"/>
+    <w:basedOn w:val="Kommentartext"/>
+    <w:next w:val="Kommentartext"/>
+    <w:link w:val="KommentarthemaZchn"/>
     <w:uiPriority w:val="99"/>
     <w:semiHidden/>
     <w:unhideWhenUsed/>
@@ -1847,10 +1774,10 @@
       <w:bCs/>
     </w:rPr>
   </w:style>
-  <w:style w:type="character" w:customStyle="1" w:styleId="CommentSubjectChar">
-    <w:name w:val="Comment Subject Char"/>
-    <w:basedOn w:val="CommentTextChar"/>
-    <w:link w:val="CommentSubject"/>
+  <w:style w:type="character" w:customStyle="1" w:styleId="KommentarthemaZchn">
+    <w:name w:val="Kommentarthema Zchn"/>
+    <w:basedOn w:val="KommentartextZchn"/>
+    <w:link w:val="Kommentarthema"/>
     <w:uiPriority w:val="99"/>
     <w:semiHidden/>
     <w:rsid w:val="00D129B8"/>
@@ -1861,10 +1788,10 @@
       <w:szCs w:val="20"/>
     </w:rPr>
   </w:style>
-  <w:style w:type="paragraph" w:styleId="BalloonText">
+  <w:style w:type="paragraph" w:styleId="Sprechblasentext">
     <w:name w:val="Balloon Text"/>
-    <w:basedOn w:val="Normal"/>
-    <w:link w:val="BalloonTextChar"/>
+    <w:basedOn w:val="Standard"/>
+    <w:link w:val="SprechblasentextZchn"/>
     <w:uiPriority w:val="99"/>
     <w:semiHidden/>
     <w:unhideWhenUsed/>
@@ -1878,10 +1805,10 @@
       <w:szCs w:val="18"/>
     </w:rPr>
   </w:style>
-  <w:style w:type="character" w:customStyle="1" w:styleId="BalloonTextChar">
-    <w:name w:val="Balloon Text Char"/>
-    <w:basedOn w:val="DefaultParagraphFont"/>
-    <w:link w:val="BalloonText"/>
+  <w:style w:type="character" w:customStyle="1" w:styleId="SprechblasentextZchn">
+    <w:name w:val="Sprechblasentext Zchn"/>
+    <w:basedOn w:val="Absatz-Standardschriftart"/>
+    <w:link w:val="Sprechblasentext"/>
     <w:uiPriority w:val="99"/>
     <w:semiHidden/>
     <w:rsid w:val="00D129B8"/>
@@ -1891,7 +1818,7 @@
       <w:szCs w:val="18"/>
     </w:rPr>
   </w:style>
-  <w:style w:type="paragraph" w:styleId="NoSpacing">
+  <w:style w:type="paragraph" w:styleId="KeinLeerraum">
     <w:name w:val="No Spacing"/>
     <w:uiPriority w:val="1"/>
     <w:qFormat/>
@@ -1900,9 +1827,9 @@
       <w:spacing w:after="0" w:line="240" w:lineRule="auto"/>
     </w:pPr>
   </w:style>
-  <w:style w:type="table" w:styleId="TableGrid">
+  <w:style w:type="table" w:styleId="Tabellenraster">
     <w:name w:val="Table Grid"/>
-    <w:basedOn w:val="TableNormal"/>
+    <w:basedOn w:val="NormaleTabelle"/>
     <w:uiPriority w:val="39"/>
     <w:rsid w:val="00766628"/>
     <w:pPr>

</xml_diff>

<commit_message>
changed Bericht, added Interfaces
</commit_message>
<xml_diff>
--- a/CompilerRR/cpib_HS-2016_Team10_ZB-V1.docx
+++ b/CompilerRR/cpib_HS-2016_Team10_ZB-V1.docx
@@ -337,8 +337,6 @@
                               </w:rPr>
                               <w:t>endprogram</w:t>
                             </w:r>
-                            <w:bookmarkStart w:id="0" w:name="_GoBack"/>
-                            <w:bookmarkEnd w:id="0"/>
                           </w:p>
                         </w:txbxContent>
                       </wps:txbx>
@@ -614,8 +612,18 @@
     <w:p/>
     <w:p>
       <w:r>
+        <w:t>Die Switch-Anweisung überprüft die Variable n und ruft dann den dazugehörigen Case, falls dieser existiert, oder den Default-Case auf. Danach springt sie zu «endswitch».</w:t>
+      </w:r>
+    </w:p>
+    <w:p>
+      <w:r>
         <w:t>Da IML momentan zwei Typen (int und bool) unterstützt, lag es auf der Hand die Switch-Case Anweisung für diese beiden Typen zu implementieren. Während der Implementierung ist uns aufgefallen, dass die implementierung für bool sehr viele Fragen aufwirft und die Grammatik unnötig komplizierter macht. So haben wir uns entschlossen diese nicht zu entwerfen, zumal sie einfach mit der IF-Anweisung umsetzbar ist.</w:t>
       </w:r>
+      <w:r>
+        <w:t xml:space="preserve"> Bei der Gestaltung der Syntax haben wir mit der Java Syntax der Switch Anweisung begonnen und Elemente, die wir für unnötig empfunden haben entfernt. So ist etwa die break-Anweisung entfallen.</w:t>
+      </w:r>
+      <w:bookmarkStart w:id="0" w:name="_GoBack"/>
+      <w:bookmarkEnd w:id="0"/>
     </w:p>
     <w:p>
       <w:pPr>
@@ -922,7 +930,7 @@
         <w:rPr>
           <w:lang w:val="en-US"/>
         </w:rPr>
-        <w:t>IDENT</w:t>
+        <w:t>expr</w:t>
       </w:r>
       <w:r>
         <w:rPr>
@@ -952,145 +960,235 @@
       </w:r>
       <w:r>
         <w:rPr>
+          <w:color w:val="000000" w:themeColor="text1"/>
+          <w:lang w:val="en-US"/>
+        </w:rPr>
+        <w:t xml:space="preserve">LITERAL </w:t>
+      </w:r>
+      <w:r>
+        <w:rPr>
+          <w:lang w:val="en-US"/>
+        </w:rPr>
+        <w:t>COLON cpsCmd</w:t>
+      </w:r>
+    </w:p>
+    <w:p>
+      <w:pPr>
+        <w:ind w:left="708" w:firstLine="708"/>
+        <w:rPr>
+          <w:lang w:val="en-US"/>
+        </w:rPr>
+      </w:pPr>
+      <w:r>
+        <w:rPr>
+          <w:lang w:val="en-US"/>
+        </w:rPr>
+        <w:t>[</w:t>
+      </w:r>
+      <w:r>
+        <w:rPr>
+          <w:lang w:val="en-US"/>
+        </w:rPr>
+        <w:t xml:space="preserve">{CASE </w:t>
+      </w:r>
+      <w:r>
+        <w:rPr>
+          <w:color w:val="000000" w:themeColor="text1"/>
+          <w:lang w:val="en-US"/>
+        </w:rPr>
+        <w:t>LITERAL</w:t>
+      </w:r>
+      <w:r>
+        <w:rPr>
+          <w:color w:val="000000" w:themeColor="text1"/>
+          <w:lang w:val="en-US"/>
+        </w:rPr>
+        <w:t xml:space="preserve"> </w:t>
+      </w:r>
+      <w:r>
+        <w:rPr>
+          <w:lang w:val="en-US"/>
+        </w:rPr>
+        <w:t xml:space="preserve">COLON </w:t>
+      </w:r>
+      <w:r>
+        <w:rPr>
+          <w:lang w:val="en-US"/>
+        </w:rPr>
+        <w:t>cpsCmd}]</w:t>
+      </w:r>
+      <w:r>
+        <w:rPr>
+          <w:lang w:val="en-US"/>
+        </w:rPr>
+        <w:t xml:space="preserve"> </w:t>
+      </w:r>
+    </w:p>
+    <w:p>
+      <w:pPr>
+        <w:ind w:left="708" w:firstLine="708"/>
+        <w:rPr>
+          <w:lang w:val="en-US"/>
+        </w:rPr>
+      </w:pPr>
+      <w:r>
+        <w:rPr>
+          <w:lang w:val="en-US"/>
+        </w:rPr>
+        <w:t xml:space="preserve">CASEDEFAULT COLON </w:t>
+      </w:r>
+      <w:r>
+        <w:rPr>
+          <w:lang w:val="en-US"/>
+        </w:rPr>
+        <w:t>cpsCmd</w:t>
+      </w:r>
+      <w:r>
+        <w:rPr>
+          <w:lang w:val="en-US"/>
+        </w:rPr>
+        <w:t xml:space="preserve"> </w:t>
+      </w:r>
+    </w:p>
+    <w:p>
+      <w:pPr>
+        <w:ind w:firstLine="708"/>
+        <w:rPr>
+          <w:lang w:val="en-US"/>
+        </w:rPr>
+      </w:pPr>
+      <w:r>
+        <w:rPr>
+          <w:lang w:val="en-US"/>
+        </w:rPr>
+        <w:t>ENDSWITCH</w:t>
+      </w:r>
+    </w:p>
+    <w:p>
+      <w:pPr>
+        <w:rPr>
           <w:color w:val="FF0000"/>
           <w:lang w:val="en-US"/>
         </w:rPr>
-        <w:t>LITERAL</w:t>
-      </w:r>
+      </w:pPr>
       <w:r>
         <w:rPr>
           <w:color w:val="FF0000"/>
           <w:lang w:val="en-US"/>
         </w:rPr>
+        <w:t>Warum DefaultCase?</w:t>
+      </w:r>
+      <w:r>
+        <w:rPr>
+          <w:color w:val="FF0000"/>
+          <w:lang w:val="en-US"/>
+        </w:rPr>
         <w:t xml:space="preserve"> </w:t>
       </w:r>
-      <w:r>
-        <w:rPr>
-          <w:lang w:val="en-US"/>
-        </w:rPr>
-        <w:t>COLON cpsCmd</w:t>
-      </w:r>
-    </w:p>
-    <w:p>
-      <w:pPr>
-        <w:ind w:left="708" w:firstLine="708"/>
-        <w:rPr>
-          <w:lang w:val="en-US"/>
-        </w:rPr>
-      </w:pPr>
-      <w:r>
-        <w:rPr>
-          <w:lang w:val="en-US"/>
-        </w:rPr>
-        <w:t>[</w:t>
-      </w:r>
-      <w:r>
-        <w:rPr>
-          <w:lang w:val="en-US"/>
-        </w:rPr>
-        <w:t xml:space="preserve">{CASE </w:t>
-      </w:r>
+    </w:p>
+    <w:p>
+      <w:pPr>
+        <w:pStyle w:val="Heading2"/>
+        <w:rPr>
+          <w:lang w:val="en-US"/>
+        </w:rPr>
+      </w:pPr>
+      <w:r>
+        <w:rPr>
+          <w:lang w:val="en-US"/>
+        </w:rPr>
+        <w:t>Typ- und Kontexteinschränkungen</w:t>
+      </w:r>
+    </w:p>
+    <w:p>
+      <w:pPr>
+        <w:pStyle w:val="ListParagraph"/>
+        <w:numPr>
+          <w:ilvl w:val="0"/>
+          <w:numId w:val="1"/>
+        </w:numPr>
+      </w:pPr>
+      <w:r>
+        <w:t xml:space="preserve">Die Switch Anweisung kann nur auf int32 angewendet warden. </w:t>
+      </w:r>
+      <w:r>
+        <w:t>Der Typchecker stellt dies sicher.</w:t>
+      </w:r>
+    </w:p>
+    <w:p>
+      <w:pPr>
+        <w:pStyle w:val="ListParagraph"/>
+        <w:numPr>
+          <w:ilvl w:val="0"/>
+          <w:numId w:val="1"/>
+        </w:numPr>
+      </w:pPr>
+      <w:r>
+        <w:t>Der Typ der «expr» muss mit den Typen der Casebezeichner übereinstimmen. Der Typchecker überprüft dies.</w:t>
+      </w:r>
+    </w:p>
+    <w:p>
+      <w:pPr>
+        <w:pStyle w:val="ListParagraph"/>
+        <w:numPr>
+          <w:ilvl w:val="0"/>
+          <w:numId w:val="1"/>
+        </w:numPr>
+      </w:pPr>
       <w:r>
         <w:rPr>
           <w:color w:val="FF0000"/>
-          <w:lang w:val="en-US"/>
-        </w:rPr>
-        <w:t>LITERAL</w:t>
+        </w:rPr>
+        <w:t>Was mit mehrfach gleicher Case?</w:t>
+      </w:r>
+    </w:p>
+    <w:p>
+      <w:pPr>
+        <w:pStyle w:val="Heading2"/>
+      </w:pPr>
+      <w:r>
+        <w:t>Implementations Details</w:t>
+      </w:r>
+    </w:p>
+    <w:p>
+      <w:r>
+        <w:t>Implementationstechnisch halten wir uns möglichst genau an die Vor</w:t>
+      </w:r>
+      <w:r>
+        <w:t>lage der Slides.</w:t>
+      </w:r>
+      <w:r>
+        <w:t xml:space="preserve"> Programmiert wird in Java. </w:t>
+      </w:r>
+      <w:r>
+        <w:t xml:space="preserve">Um die Implementation in IML möglichst einfach zu halten, versuchen wir uns möglichst gut an die bisherige Syntax zu halten. </w:t>
       </w:r>
       <w:r>
         <w:rPr>
           <w:color w:val="FF0000"/>
-          <w:lang w:val="en-US"/>
-        </w:rPr>
-        <w:t xml:space="preserve"> </w:t>
-      </w:r>
-      <w:r>
-        <w:rPr>
-          <w:lang w:val="en-US"/>
-        </w:rPr>
-        <w:t xml:space="preserve">COLON </w:t>
-      </w:r>
-      <w:r>
-        <w:rPr>
-          <w:lang w:val="en-US"/>
-        </w:rPr>
-        <w:t>cpsCmd}]</w:t>
-      </w:r>
-      <w:r>
-        <w:rPr>
-          <w:lang w:val="en-US"/>
-        </w:rPr>
-        <w:t xml:space="preserve"> </w:t>
-      </w:r>
-    </w:p>
-    <w:p>
-      <w:pPr>
-        <w:ind w:left="708" w:firstLine="708"/>
-        <w:rPr>
-          <w:lang w:val="en-US"/>
-        </w:rPr>
-      </w:pPr>
-      <w:r>
-        <w:rPr>
-          <w:lang w:val="en-US"/>
-        </w:rPr>
-        <w:t xml:space="preserve">CASEDEFAULT COLON </w:t>
-      </w:r>
-      <w:r>
-        <w:rPr>
-          <w:lang w:val="en-US"/>
-        </w:rPr>
-        <w:t>cpsCmd</w:t>
-      </w:r>
-      <w:r>
-        <w:rPr>
-          <w:lang w:val="en-US"/>
-        </w:rPr>
-        <w:t xml:space="preserve"> </w:t>
-      </w:r>
-    </w:p>
-    <w:p>
-      <w:pPr>
-        <w:ind w:firstLine="708"/>
-        <w:rPr>
-          <w:lang w:val="en-US"/>
-        </w:rPr>
-      </w:pPr>
-      <w:r>
-        <w:rPr>
-          <w:lang w:val="en-US"/>
-        </w:rPr>
-        <w:t>ENDSWITCH</w:t>
-      </w:r>
-    </w:p>
-    <w:p>
-      <w:pPr>
-        <w:pStyle w:val="Heading2"/>
-        <w:rPr>
-          <w:lang w:val="en-US"/>
-        </w:rPr>
-      </w:pPr>
-      <w:r>
-        <w:rPr>
-          <w:lang w:val="en-US"/>
-        </w:rPr>
-        <w:t>Implementations Details</w:t>
-      </w:r>
-    </w:p>
-    <w:p>
-      <w:r>
-        <w:t>Implementationstechnisch halten wir uns möglichst genau an die Vor</w:t>
-      </w:r>
-      <w:r>
-        <w:t>lage der Slides.</w:t>
-      </w:r>
-      <w:r>
-        <w:t xml:space="preserve"> Programmiert wird in Java. </w:t>
-      </w:r>
-      <w:r>
-        <w:t xml:space="preserve">Um die Implementation in IML möglichst einfach zu halten, versuchen wir uns möglichst gut an die bisherige Syntax zu halten. </w:t>
-      </w:r>
-    </w:p>
+        </w:rPr>
+        <w:t>Unsere Implementierung des Scanners lässt keine Kommentare oder Hochkommata zu.</w:t>
+      </w:r>
+      <w:r>
+        <w:rPr>
+          <w:color w:val="FF0000"/>
+        </w:rPr>
+        <w:t xml:space="preserve"> Was ist mit Tabs</w:t>
+      </w:r>
+      <w:r>
+        <w:rPr>
+          <w:color w:val="FF0000"/>
+        </w:rPr>
+        <w:t xml:space="preserve"> und Spaces</w:t>
+      </w:r>
+      <w:r>
+        <w:rPr>
+          <w:color w:val="FF0000"/>
+        </w:rPr>
+        <w:t>?</w:t>
+      </w:r>
+    </w:p>
+    <w:p/>
     <w:sectPr>
       <w:pgSz w:w="11906" w:h="16838"/>
       <w:pgMar w:top="1417" w:right="1417" w:bottom="1134" w:left="1417" w:header="708" w:footer="708" w:gutter="0"/>
@@ -1149,6 +1247,103 @@
     </w:p>
   </w:footnote>
 </w:footnotes>
+</file>
+
+<file path=word/numbering.xml><?xml version="1.0" encoding="utf-8"?>
+<w:numbering xmlns:wpc="http://schemas.microsoft.com/office/word/2010/wordprocessingCanvas" xmlns:cx="http://schemas.microsoft.com/office/drawing/2014/chartex" xmlns:cx1="http://schemas.microsoft.com/office/drawing/2015/9/8/chartex" xmlns:cx2="http://schemas.microsoft.com/office/drawing/2015/10/21/chartex" xmlns:mc="http://schemas.openxmlformats.org/markup-compatibility/2006" xmlns:o="urn:schemas-microsoft-com:office:office" xmlns:r="http://schemas.openxmlformats.org/officeDocument/2006/relationships" xmlns:m="http://schemas.openxmlformats.org/officeDocument/2006/math" xmlns:v="urn:schemas-microsoft-com:vml" xmlns:wp14="http://schemas.microsoft.com/office/word/2010/wordprocessingDrawing" xmlns:wp="http://schemas.openxmlformats.org/drawingml/2006/wordprocessingDrawing" xmlns:w10="urn:schemas-microsoft-com:office:word" xmlns:w="http://schemas.openxmlformats.org/wordprocessingml/2006/main" xmlns:w14="http://schemas.microsoft.com/office/word/2010/wordml" xmlns:w15="http://schemas.microsoft.com/office/word/2012/wordml" xmlns:w16se="http://schemas.microsoft.com/office/word/2015/wordml/symex" xmlns:wpg="http://schemas.microsoft.com/office/word/2010/wordprocessingGroup" xmlns:wpi="http://schemas.microsoft.com/office/word/2010/wordprocessingInk" xmlns:wne="http://schemas.microsoft.com/office/word/2006/wordml" xmlns:wps="http://schemas.microsoft.com/office/word/2010/wordprocessingShape" mc:Ignorable="w14 w15 w16se wp14">
+  <w:abstractNum w:abstractNumId="0" w15:restartNumberingAfterBreak="0">
+    <w:nsid w:val="5C416612"/>
+    <w:multiLevelType w:val="hybridMultilevel"/>
+    <w:tmpl w:val="B6601C36"/>
+    <w:lvl w:ilvl="0" w:tplc="0807000F">
+      <w:start w:val="1"/>
+      <w:numFmt w:val="decimal"/>
+      <w:lvlText w:val="%1."/>
+      <w:lvlJc w:val="left"/>
+      <w:pPr>
+        <w:ind w:left="720" w:hanging="360"/>
+      </w:pPr>
+      <w:rPr>
+        <w:rFonts w:hint="default"/>
+      </w:rPr>
+    </w:lvl>
+    <w:lvl w:ilvl="1" w:tplc="08070019" w:tentative="1">
+      <w:start w:val="1"/>
+      <w:numFmt w:val="lowerLetter"/>
+      <w:lvlText w:val="%2."/>
+      <w:lvlJc w:val="left"/>
+      <w:pPr>
+        <w:ind w:left="1440" w:hanging="360"/>
+      </w:pPr>
+    </w:lvl>
+    <w:lvl w:ilvl="2" w:tplc="0807001B" w:tentative="1">
+      <w:start w:val="1"/>
+      <w:numFmt w:val="lowerRoman"/>
+      <w:lvlText w:val="%3."/>
+      <w:lvlJc w:val="right"/>
+      <w:pPr>
+        <w:ind w:left="2160" w:hanging="180"/>
+      </w:pPr>
+    </w:lvl>
+    <w:lvl w:ilvl="3" w:tplc="0807000F" w:tentative="1">
+      <w:start w:val="1"/>
+      <w:numFmt w:val="decimal"/>
+      <w:lvlText w:val="%4."/>
+      <w:lvlJc w:val="left"/>
+      <w:pPr>
+        <w:ind w:left="2880" w:hanging="360"/>
+      </w:pPr>
+    </w:lvl>
+    <w:lvl w:ilvl="4" w:tplc="08070019" w:tentative="1">
+      <w:start w:val="1"/>
+      <w:numFmt w:val="lowerLetter"/>
+      <w:lvlText w:val="%5."/>
+      <w:lvlJc w:val="left"/>
+      <w:pPr>
+        <w:ind w:left="3600" w:hanging="360"/>
+      </w:pPr>
+    </w:lvl>
+    <w:lvl w:ilvl="5" w:tplc="0807001B" w:tentative="1">
+      <w:start w:val="1"/>
+      <w:numFmt w:val="lowerRoman"/>
+      <w:lvlText w:val="%6."/>
+      <w:lvlJc w:val="right"/>
+      <w:pPr>
+        <w:ind w:left="4320" w:hanging="180"/>
+      </w:pPr>
+    </w:lvl>
+    <w:lvl w:ilvl="6" w:tplc="0807000F" w:tentative="1">
+      <w:start w:val="1"/>
+      <w:numFmt w:val="decimal"/>
+      <w:lvlText w:val="%7."/>
+      <w:lvlJc w:val="left"/>
+      <w:pPr>
+        <w:ind w:left="5040" w:hanging="360"/>
+      </w:pPr>
+    </w:lvl>
+    <w:lvl w:ilvl="7" w:tplc="08070019" w:tentative="1">
+      <w:start w:val="1"/>
+      <w:numFmt w:val="lowerLetter"/>
+      <w:lvlText w:val="%8."/>
+      <w:lvlJc w:val="left"/>
+      <w:pPr>
+        <w:ind w:left="5760" w:hanging="360"/>
+      </w:pPr>
+    </w:lvl>
+    <w:lvl w:ilvl="8" w:tplc="0807001B" w:tentative="1">
+      <w:start w:val="1"/>
+      <w:numFmt w:val="lowerRoman"/>
+      <w:lvlText w:val="%9."/>
+      <w:lvlJc w:val="right"/>
+      <w:pPr>
+        <w:ind w:left="6480" w:hanging="180"/>
+      </w:pPr>
+    </w:lvl>
+  </w:abstractNum>
+  <w:num w:numId="1">
+    <w:abstractNumId w:val="0"/>
+  </w:num>
+</w:numbering>
 </file>
 
 <file path=word/styles.xml><?xml version="1.0" encoding="utf-8"?>
@@ -1846,6 +2041,17 @@
       </w:tblBorders>
     </w:tblPr>
   </w:style>
+  <w:style w:type="paragraph" w:styleId="ListParagraph">
+    <w:name w:val="List Paragraph"/>
+    <w:basedOn w:val="Normal"/>
+    <w:uiPriority w:val="34"/>
+    <w:qFormat/>
+    <w:rsid w:val="00985F30"/>
+    <w:pPr>
+      <w:ind w:left="720"/>
+      <w:contextualSpacing/>
+    </w:pPr>
+  </w:style>
 </w:styles>
 </file>
 

</xml_diff>